<commit_message>
added demo3 + frontend
</commit_message>
<xml_diff>
--- a/demo3/data_conversion.docx
+++ b/demo3/data_conversion.docx
@@ -2,30 +2,6 @@
 <file path=word/document.xml><?xml version="1.0" encoding="utf-8"?>
 <w:document xmlns:wpc="http://schemas.microsoft.com/office/word/2010/wordprocessingCanvas" xmlns:mo="http://schemas.microsoft.com/office/mac/office/2008/main" xmlns:mc="http://schemas.openxmlformats.org/markup-compatibility/2006" xmlns:mv="urn:schemas-microsoft-com:mac:vml" xmlns:o="urn:schemas-microsoft-com:office:office" xmlns:r="http://schemas.openxmlformats.org/officeDocument/2006/relationships" xmlns:m="http://schemas.openxmlformats.org/officeDocument/2006/math" xmlns:v="urn:schemas-microsoft-com:vml" xmlns:wp14="http://schemas.microsoft.com/office/word/2010/wordprocessingDrawing" xmlns:wp="http://schemas.openxmlformats.org/drawingml/2006/wordprocessingDrawing" xmlns:w10="urn:schemas-microsoft-com:office:word" xmlns:w="http://schemas.openxmlformats.org/wordprocessingml/2006/main" xmlns:w14="http://schemas.microsoft.com/office/word/2010/wordml" xmlns:wpg="http://schemas.microsoft.com/office/word/2010/wordprocessingGroup" xmlns:wpi="http://schemas.microsoft.com/office/word/2010/wordprocessingInk" xmlns:wne="http://schemas.microsoft.com/office/word/2006/wordml" xmlns:wps="http://schemas.microsoft.com/office/word/2010/wordprocessingShape" mc:Ignorable="w14 wp14">
   <w:body>
-    <w:p>
-      <w:r>
-        <w:t>CARTESIAN COORDINATES (A.U.)</w:t>
-        <w:br/>
-      </w:r>
-    </w:p>
-    <w:p>
-      <w:r>
-        <w:t>----------------------------</w:t>
-        <w:br/>
-      </w:r>
-    </w:p>
-    <w:p>
-      <w:r>
-        <w:t xml:space="preserve">  NO LB      ZA    FRAG     MASS         X           Y           Z</w:t>
-        <w:br/>
-      </w:r>
-    </w:p>
-    <w:p>
-      <w:r>
-        <w:t xml:space="preserve">   0 C     6.0000    0    12.011    0.172050   -0.057185    0.262619</w:t>
-        <w:br/>
-      </w:r>
-    </w:p>
     <w:p>
       <w:r>
         <w:t>CARTESIAN COORDINATES (A.U.)</w:t>
@@ -58,93 +34,91 @@
     </w:p>
     <w:p>
       <w:r>
-        <w:t xml:space="preserve">   2 N     7.0000    0    14.007    2.043905    1.051446    1.372924</w:t>
+        <w:t>INTERNAL COORDINATES (ANGSTROEM)</w:t>
         <w:br/>
       </w:r>
     </w:p>
     <w:p>
       <w:r>
-        <w:t xml:space="preserve">   3 H     1.0000    0     1.008   -3.694490   -1.398330    0.424745</w:t>
+        <w:t>--------------------------------</w:t>
         <w:br/>
       </w:r>
     </w:p>
     <w:p>
       <w:r>
-        <w:t xml:space="preserve">   4 C     6.0000    0    12.011   -2.174799   -0.744450    4.076555</w:t>
+        <w:t xml:space="preserve"> C      0   0   0     0.000000000000     0.00000000     0.00000000</w:t>
         <w:br/>
       </w:r>
     </w:p>
     <w:p>
       <w:r>
-        <w:t xml:space="preserve">   5 N     7.0000    0    14.007    2.371303    0.869200    3.954731</w:t>
+        <w:t xml:space="preserve"> C      1   0   0     1.439762847297     0.00000000     0.00000000</w:t>
         <w:br/>
       </w:r>
     </w:p>
     <w:p>
       <w:r>
-        <w:t xml:space="preserve">   6 H     1.0000    0     1.008   -3.932924   -0.859908    5.111807</w:t>
+        <w:t xml:space="preserve"> N      1   2   0     1.291036545542   125.02486672     0.00000000</w:t>
         <w:br/>
       </w:r>
     </w:p>
     <w:p>
       <w:r>
-        <w:t xml:space="preserve">   7 O     8.0000    0    15.999    2.208376   -1.723087    4.774291</w:t>
+        <w:t xml:space="preserve"> H      2   1   3     1.082393926880   118.35030229   163.71456538</w:t>
         <w:br/>
       </w:r>
     </w:p>
     <w:p>
       <w:r>
-        <w:t xml:space="preserve">   8 C     6.0000    0    12.011    0.151157   -0.273827    5.439333</w:t>
+        <w:t xml:space="preserve"> C      2   1   3     1.346108892476   118.64222546   355.94089564</w:t>
         <w:br/>
       </w:r>
     </w:p>
     <w:p>
       <w:r>
-        <w:t xml:space="preserve">   9 H     1.0000    0     1.008    0.085138    0.322454    7.397390</w:t>
+        <w:t xml:space="preserve"> N      3   1   2     1.382836316015   120.94350936    15.34111410</w:t>
         <w:br/>
       </w:r>
     </w:p>
     <w:p>
       <w:r>
-        <w:t xml:space="preserve">  10 H     1.0000    0     1.008    0.179458    0.052992   -1.759678</w:t>
+        <w:t xml:space="preserve"> H      5   2   1     1.082657028649   122.38122717   165.15264023</w:t>
         <w:br/>
       </w:r>
     </w:p>
     <w:p>
       <w:r>
-        <w:t>INTERNAL COORDINATES (A.U.)</w:t>
-      </w:r>
-    </w:p>
-    <w:p>
-      <w:r>
-        <w:t xml:space="preserve"> C      8   6   3     2.621254332124    63.04749227   250.87208549</w:t>
+        <w:t xml:space="preserve"> O      6   3   1     1.490591986463   111.71199465    51.28666614</w:t>
         <w:br/>
       </w:r>
     </w:p>
     <w:p>
       <w:r>
-        <w:t xml:space="preserve"> H      9   8   6     2.049196904027   115.24998931   255.84170007</w:t>
+        <w:t xml:space="preserve"> C      8   6   3     1.386545519180    65.23646425   252.93236692</w:t>
         <w:br/>
       </w:r>
     </w:p>
     <w:p>
       <w:r>
-        <w:t xml:space="preserve"> H      1   2   3     2.052202219505   118.61509285   191.37047621</w:t>
+        <w:t xml:space="preserve"> H      9   8   6     1.085960245617   115.91113704   256.75752990</w:t>
         <w:br/>
       </w:r>
     </w:p>
     <w:p>
       <w:r>
+        <w:t xml:space="preserve"> H      1   2   3     1.086241887403   118.97506710   192.37934276</w:t>
         <w:br/>
       </w:r>
     </w:p>
     <w:p>
       <w:r>
+        <w:t>INTERNAL COORDINATES (ANGSTROEM)</w:t>
         <w:br/>
       </w:r>
     </w:p>
     <w:p>
       <w:r>
+        <w:t xml:space="preserve"> C      2   1   3     1.333246434831   118.09018467   356.57609514</w:t>
         <w:br/>
       </w:r>
     </w:p>

</xml_diff>